<commit_message>
Updated the Research Data 4/17/2018 4:06 PM
</commit_message>
<xml_diff>
--- a/MCDB 187AL/UPDATED Tanveer Salim MCDB 187AL Research Data.docx
+++ b/MCDB 187AL/UPDATED Tanveer Salim MCDB 187AL Research Data.docx
@@ -128,6 +128,134 @@
       </w:r>
     </w:p>
     <w:p>
+      <w:proofErr w:type="spellStart"/>
+      <w:r>
+        <w:t>IsoSeq</w:t>
+      </w:r>
+      <w:proofErr w:type="spellEnd"/>
+      <w:r>
+        <w:t xml:space="preserve"> Top Tier Results</w:t>
+      </w:r>
+    </w:p>
+    <w:p>
+      <w:r>
+        <w:drawing>
+          <wp:inline distT="0" distB="0" distL="0" distR="0">
+            <wp:extent cx="5943600" cy="1853565"/>
+            <wp:effectExtent l="19050" t="0" r="0" b="0"/>
+            <wp:docPr id="6" name="Picture 6"/>
+            <wp:cNvGraphicFramePr/>
+            <a:graphic xmlns:a="http://schemas.openxmlformats.org/drawingml/2006/main">
+              <a:graphicData uri="http://schemas.openxmlformats.org/drawingml/2006/picture">
+                <pic:pic xmlns:pic="http://schemas.openxmlformats.org/drawingml/2006/picture">
+                  <pic:nvPicPr>
+                    <pic:cNvPr id="5122" name="Picture 2"/>
+                    <pic:cNvPicPr>
+                      <a:picLocks noChangeAspect="1" noChangeArrowheads="1"/>
+                    </pic:cNvPicPr>
+                  </pic:nvPicPr>
+                  <pic:blipFill>
+                    <a:blip r:embed="rId5" cstate="print"/>
+                    <a:srcRect/>
+                    <a:stretch>
+                      <a:fillRect/>
+                    </a:stretch>
+                  </pic:blipFill>
+                  <pic:spPr bwMode="auto">
+                    <a:xfrm>
+                      <a:off x="0" y="0"/>
+                      <a:ext cx="5943600" cy="1853565"/>
+                    </a:xfrm>
+                    <a:prstGeom prst="rect">
+                      <a:avLst/>
+                    </a:prstGeom>
+                    <a:noFill/>
+                    <a:ln w="9525">
+                      <a:noFill/>
+                      <a:miter lim="800000"/>
+                      <a:headEnd/>
+                      <a:tailEnd/>
+                    </a:ln>
+                  </pic:spPr>
+                </pic:pic>
+              </a:graphicData>
+            </a:graphic>
+          </wp:inline>
+        </w:drawing>
+      </w:r>
+    </w:p>
+    <w:p/>
+    <w:p/>
+    <w:p/>
+    <w:p/>
+    <w:p/>
+    <w:p/>
+    <w:p/>
+    <w:p/>
+    <w:p/>
+    <w:p/>
+    <w:p/>
+    <w:p/>
+    <w:p/>
+    <w:p>
+      <w:proofErr w:type="spellStart"/>
+      <w:r>
+        <w:lastRenderedPageBreak/>
+        <w:t>IsoSeq</w:t>
+      </w:r>
+      <w:proofErr w:type="spellEnd"/>
+      <w:r>
+        <w:t xml:space="preserve"> Top Tier Results Close-Up</w:t>
+      </w:r>
+    </w:p>
+    <w:p>
+      <w:r>
+        <w:drawing>
+          <wp:inline distT="0" distB="0" distL="0" distR="0">
+            <wp:extent cx="5791200" cy="4290431"/>
+            <wp:effectExtent l="19050" t="0" r="0" b="0"/>
+            <wp:docPr id="7" name="Picture 7"/>
+            <wp:cNvGraphicFramePr/>
+            <a:graphic xmlns:a="http://schemas.openxmlformats.org/drawingml/2006/main">
+              <a:graphicData uri="http://schemas.openxmlformats.org/drawingml/2006/picture">
+                <pic:pic xmlns:pic="http://schemas.openxmlformats.org/drawingml/2006/picture">
+                  <pic:nvPicPr>
+                    <pic:cNvPr id="6146" name="Picture 2"/>
+                    <pic:cNvPicPr>
+                      <a:picLocks noChangeAspect="1" noChangeArrowheads="1"/>
+                    </pic:cNvPicPr>
+                  </pic:nvPicPr>
+                  <pic:blipFill>
+                    <a:blip r:embed="rId6" cstate="print"/>
+                    <a:srcRect/>
+                    <a:stretch>
+                      <a:fillRect/>
+                    </a:stretch>
+                  </pic:blipFill>
+                  <pic:spPr bwMode="auto">
+                    <a:xfrm>
+                      <a:off x="0" y="0"/>
+                      <a:ext cx="5791200" cy="4290431"/>
+                    </a:xfrm>
+                    <a:prstGeom prst="rect">
+                      <a:avLst/>
+                    </a:prstGeom>
+                    <a:noFill/>
+                    <a:ln w="9525">
+                      <a:noFill/>
+                      <a:miter lim="800000"/>
+                      <a:headEnd/>
+                      <a:tailEnd/>
+                    </a:ln>
+                  </pic:spPr>
+                </pic:pic>
+              </a:graphicData>
+            </a:graphic>
+          </wp:inline>
+        </w:drawing>
+      </w:r>
+    </w:p>
+    <w:p>
       <w:r>
         <w:t xml:space="preserve"> </w:t>
       </w:r>
@@ -188,6 +316,203 @@
     </w:p>
     <w:p>
       <w:r>
+        <w:lastRenderedPageBreak/>
+        <w:drawing>
+          <wp:inline distT="0" distB="0" distL="0" distR="0">
+            <wp:extent cx="5943600" cy="2743835"/>
+            <wp:effectExtent l="19050" t="0" r="0" b="0"/>
+            <wp:docPr id="2" name="Picture 1"/>
+            <wp:cNvGraphicFramePr/>
+            <a:graphic xmlns:a="http://schemas.openxmlformats.org/drawingml/2006/main">
+              <a:graphicData uri="http://schemas.openxmlformats.org/drawingml/2006/picture">
+                <pic:pic xmlns:pic="http://schemas.openxmlformats.org/drawingml/2006/picture">
+                  <pic:nvPicPr>
+                    <pic:cNvPr id="1027" name="Picture 3"/>
+                    <pic:cNvPicPr>
+                      <a:picLocks noChangeAspect="1" noChangeArrowheads="1"/>
+                    </pic:cNvPicPr>
+                  </pic:nvPicPr>
+                  <pic:blipFill>
+                    <a:blip r:embed="rId7" cstate="print"/>
+                    <a:srcRect/>
+                    <a:stretch>
+                      <a:fillRect/>
+                    </a:stretch>
+                  </pic:blipFill>
+                  <pic:spPr bwMode="auto">
+                    <a:xfrm>
+                      <a:off x="0" y="0"/>
+                      <a:ext cx="5943600" cy="2743835"/>
+                    </a:xfrm>
+                    <a:prstGeom prst="rect">
+                      <a:avLst/>
+                    </a:prstGeom>
+                    <a:noFill/>
+                    <a:ln w="9525">
+                      <a:noFill/>
+                      <a:miter lim="800000"/>
+                      <a:headEnd/>
+                      <a:tailEnd/>
+                    </a:ln>
+                  </pic:spPr>
+                </pic:pic>
+              </a:graphicData>
+            </a:graphic>
+          </wp:inline>
+        </w:drawing>
+      </w:r>
+    </w:p>
+    <w:p/>
+    <w:p>
+      <w:r>
+        <w:drawing>
+          <wp:inline distT="0" distB="0" distL="0" distR="0">
+            <wp:extent cx="5943600" cy="2783205"/>
+            <wp:effectExtent l="19050" t="0" r="0" b="0"/>
+            <wp:docPr id="8" name="Picture 8"/>
+            <wp:cNvGraphicFramePr/>
+            <a:graphic xmlns:a="http://schemas.openxmlformats.org/drawingml/2006/main">
+              <a:graphicData uri="http://schemas.openxmlformats.org/drawingml/2006/picture">
+                <pic:pic xmlns:pic="http://schemas.openxmlformats.org/drawingml/2006/picture">
+                  <pic:nvPicPr>
+                    <pic:cNvPr id="2050" name="Picture 2"/>
+                    <pic:cNvPicPr>
+                      <a:picLocks noChangeAspect="1" noChangeArrowheads="1"/>
+                    </pic:cNvPicPr>
+                  </pic:nvPicPr>
+                  <pic:blipFill>
+                    <a:blip r:embed="rId8" cstate="print"/>
+                    <a:srcRect/>
+                    <a:stretch>
+                      <a:fillRect/>
+                    </a:stretch>
+                  </pic:blipFill>
+                  <pic:spPr bwMode="auto">
+                    <a:xfrm>
+                      <a:off x="0" y="0"/>
+                      <a:ext cx="5943600" cy="2783205"/>
+                    </a:xfrm>
+                    <a:prstGeom prst="rect">
+                      <a:avLst/>
+                    </a:prstGeom>
+                    <a:noFill/>
+                    <a:ln w="9525">
+                      <a:noFill/>
+                      <a:miter lim="800000"/>
+                      <a:headEnd/>
+                      <a:tailEnd/>
+                    </a:ln>
+                  </pic:spPr>
+                </pic:pic>
+              </a:graphicData>
+            </a:graphic>
+          </wp:inline>
+        </w:drawing>
+      </w:r>
+    </w:p>
+    <w:p/>
+    <w:p>
+      <w:r>
+        <w:lastRenderedPageBreak/>
+        <w:drawing>
+          <wp:inline distT="0" distB="0" distL="0" distR="0">
+            <wp:extent cx="5943600" cy="4237990"/>
+            <wp:effectExtent l="19050" t="0" r="0" b="0"/>
+            <wp:docPr id="9" name="Picture 9"/>
+            <wp:cNvGraphicFramePr/>
+            <a:graphic xmlns:a="http://schemas.openxmlformats.org/drawingml/2006/main">
+              <a:graphicData uri="http://schemas.openxmlformats.org/drawingml/2006/picture">
+                <pic:pic xmlns:pic="http://schemas.openxmlformats.org/drawingml/2006/picture">
+                  <pic:nvPicPr>
+                    <pic:cNvPr id="4098" name="Picture 2"/>
+                    <pic:cNvPicPr>
+                      <a:picLocks noChangeAspect="1" noChangeArrowheads="1"/>
+                    </pic:cNvPicPr>
+                  </pic:nvPicPr>
+                  <pic:blipFill>
+                    <a:blip r:embed="rId9" cstate="print"/>
+                    <a:srcRect/>
+                    <a:stretch>
+                      <a:fillRect/>
+                    </a:stretch>
+                  </pic:blipFill>
+                  <pic:spPr bwMode="auto">
+                    <a:xfrm>
+                      <a:off x="0" y="0"/>
+                      <a:ext cx="5943600" cy="4237990"/>
+                    </a:xfrm>
+                    <a:prstGeom prst="rect">
+                      <a:avLst/>
+                    </a:prstGeom>
+                    <a:noFill/>
+                    <a:ln w="9525">
+                      <a:noFill/>
+                      <a:miter lim="800000"/>
+                      <a:headEnd/>
+                      <a:tailEnd/>
+                    </a:ln>
+                  </pic:spPr>
+                </pic:pic>
+              </a:graphicData>
+            </a:graphic>
+          </wp:inline>
+        </w:drawing>
+      </w:r>
+    </w:p>
+    <w:p/>
+    <w:p>
+      <w:r>
+        <w:drawing>
+          <wp:inline distT="0" distB="0" distL="0" distR="0">
+            <wp:extent cx="5943600" cy="2689860"/>
+            <wp:effectExtent l="19050" t="0" r="0" b="0"/>
+            <wp:docPr id="10" name="Picture 10"/>
+            <wp:cNvGraphicFramePr/>
+            <a:graphic xmlns:a="http://schemas.openxmlformats.org/drawingml/2006/main">
+              <a:graphicData uri="http://schemas.openxmlformats.org/drawingml/2006/picture">
+                <pic:pic xmlns:pic="http://schemas.openxmlformats.org/drawingml/2006/picture">
+                  <pic:nvPicPr>
+                    <pic:cNvPr id="3074" name="Picture 2"/>
+                    <pic:cNvPicPr>
+                      <a:picLocks noChangeAspect="1" noChangeArrowheads="1"/>
+                    </pic:cNvPicPr>
+                  </pic:nvPicPr>
+                  <pic:blipFill>
+                    <a:blip r:embed="rId10" cstate="print"/>
+                    <a:srcRect/>
+                    <a:stretch>
+                      <a:fillRect/>
+                    </a:stretch>
+                  </pic:blipFill>
+                  <pic:spPr bwMode="auto">
+                    <a:xfrm>
+                      <a:off x="0" y="0"/>
+                      <a:ext cx="5943600" cy="2689860"/>
+                    </a:xfrm>
+                    <a:prstGeom prst="rect">
+                      <a:avLst/>
+                    </a:prstGeom>
+                    <a:noFill/>
+                    <a:ln w="9525">
+                      <a:noFill/>
+                      <a:miter lim="800000"/>
+                      <a:headEnd/>
+                      <a:tailEnd/>
+                    </a:ln>
+                  </pic:spPr>
+                </pic:pic>
+              </a:graphicData>
+            </a:graphic>
+          </wp:inline>
+        </w:drawing>
+      </w:r>
+    </w:p>
+    <w:p/>
+    <w:p/>
+    <w:p/>
+    <w:p>
+      <w:r>
+        <w:lastRenderedPageBreak/>
         <w:t>-----------------------------------------------------------------------------------------------------------------------------------</w:t>
       </w:r>
     </w:p>
@@ -292,13 +617,92 @@
     </w:p>
     <w:p>
       <w:r>
+        <w:t>PSEGIHRRWESGYRITSMAATADQGAFILSIPKRKTMDETQETLRTSAFPSTHVKEKWSKNLYIASICYG</w:t>
+      </w:r>
+    </w:p>
+    <w:p>
+      <w:r>
+        <w:t>RTVC</w:t>
+      </w:r>
+    </w:p>
+    <w:p/>
+    <w:p/>
+    <w:p/>
+    <w:p/>
+    <w:p/>
+    <w:p/>
+    <w:p/>
+    <w:p/>
+    <w:p/>
+    <w:p/>
+    <w:p/>
+    <w:p/>
+    <w:p/>
+    <w:p/>
+    <w:p>
+      <w:r>
         <w:lastRenderedPageBreak/>
-        <w:t>PSEGIHRRWESGYRITSMAATADQGAFILSIPKRKTMDETQETLRTSAFPSTHVKEKWSKNLYIASICYG</w:t>
-      </w:r>
-    </w:p>
-    <w:p>
-      <w:r>
-        <w:t>RTVC</w:t>
+        <w:t>Multiple Sequence Alig</w:t>
+      </w:r>
+      <w:r>
+        <w:t xml:space="preserve">nment File For Chr8 Annotation: </w:t>
+      </w:r>
+      <w:r>
+        <w:rPr>
+          <w:lang/>
+        </w:rPr>
+        <w:t>bf188fb9-3064-46b8-b71d-0d255aacfb81</w:t>
+      </w:r>
+    </w:p>
+    <w:p>
+      <w:r>
+        <w:drawing>
+          <wp:inline distT="0" distB="0" distL="0" distR="0">
+            <wp:extent cx="4512099" cy="4085357"/>
+            <wp:effectExtent l="19050" t="0" r="2751" b="0"/>
+            <wp:docPr id="12" name="Picture 12">
+              <a:extLst xmlns:a="http://schemas.openxmlformats.org/drawingml/2006/main">
+                <a:ext uri="{FF2B5EF4-FFF2-40B4-BE49-F238E27FC236}">
+                  <a16:creationId xmlns:p="http://schemas.openxmlformats.org/presentationml/2006/main" xmlns:a16="http://schemas.microsoft.com/office/drawing/2014/main" xmlns="" xmlns:lc="http://schemas.openxmlformats.org/drawingml/2006/lockedCanvas" id="{DF3DB809-15C7-134D-8A5A-1309B4C27106}"/>
+                </a:ext>
+              </a:extLst>
+            </wp:docPr>
+            <wp:cNvGraphicFramePr/>
+            <a:graphic xmlns:a="http://schemas.openxmlformats.org/drawingml/2006/main">
+              <a:graphicData uri="http://schemas.openxmlformats.org/drawingml/2006/picture">
+                <pic:pic xmlns:pic="http://schemas.openxmlformats.org/drawingml/2006/picture">
+                  <pic:nvPicPr>
+                    <pic:cNvPr id="5" name="Picture 4">
+                      <a:extLst>
+                        <a:ext uri="{FF2B5EF4-FFF2-40B4-BE49-F238E27FC236}">
+                          <a16:creationId xmlns:p="http://schemas.openxmlformats.org/presentationml/2006/main" xmlns:a16="http://schemas.microsoft.com/office/drawing/2014/main" xmlns="" xmlns:lc="http://schemas.openxmlformats.org/drawingml/2006/lockedCanvas" id="{DF3DB809-15C7-134D-8A5A-1309B4C27106}"/>
+                        </a:ext>
+                      </a:extLst>
+                    </pic:cNvPr>
+                    <pic:cNvPicPr>
+                      <a:picLocks noChangeAspect="1"/>
+                    </pic:cNvPicPr>
+                  </pic:nvPicPr>
+                  <pic:blipFill>
+                    <a:blip r:embed="rId11" cstate="print"/>
+                    <a:stretch>
+                      <a:fillRect/>
+                    </a:stretch>
+                  </pic:blipFill>
+                  <pic:spPr>
+                    <a:xfrm>
+                      <a:off x="0" y="0"/>
+                      <a:ext cx="4512099" cy="4085357"/>
+                    </a:xfrm>
+                    <a:prstGeom prst="rect">
+                      <a:avLst/>
+                    </a:prstGeom>
+                  </pic:spPr>
+                </pic:pic>
+              </a:graphicData>
+            </a:graphic>
+          </wp:inline>
+        </w:drawing>
       </w:r>
     </w:p>
     <w:p>
@@ -343,6 +747,191 @@
     <w:p>
       <w:pPr>
         <w:rPr>
+          <w:rFonts w:asciiTheme="majorBidi" w:hAnsiTheme="majorBidi" w:cstheme="majorBidi"/>
+          <w:sz w:val="24"/>
+          <w:szCs w:val="24"/>
+        </w:rPr>
+      </w:pPr>
+      <w:r>
+        <w:rPr>
+          <w:rFonts w:asciiTheme="majorBidi" w:hAnsiTheme="majorBidi" w:cstheme="majorBidi"/>
+          <w:sz w:val="24"/>
+          <w:szCs w:val="24"/>
+        </w:rPr>
+        <w:drawing>
+          <wp:inline distT="0" distB="0" distL="0" distR="0">
+            <wp:extent cx="5943600" cy="2115185"/>
+            <wp:effectExtent l="19050" t="0" r="0" b="0"/>
+            <wp:docPr id="13" name="Picture 13"/>
+            <wp:cNvGraphicFramePr/>
+            <a:graphic xmlns:a="http://schemas.openxmlformats.org/drawingml/2006/main">
+              <a:graphicData uri="http://schemas.openxmlformats.org/drawingml/2006/picture">
+                <pic:pic xmlns:pic="http://schemas.openxmlformats.org/drawingml/2006/picture">
+                  <pic:nvPicPr>
+                    <pic:cNvPr id="7170" name="Picture 2"/>
+                    <pic:cNvPicPr>
+                      <a:picLocks noChangeAspect="1" noChangeArrowheads="1"/>
+                    </pic:cNvPicPr>
+                  </pic:nvPicPr>
+                  <pic:blipFill>
+                    <a:blip r:embed="rId12" cstate="print"/>
+                    <a:srcRect/>
+                    <a:stretch>
+                      <a:fillRect/>
+                    </a:stretch>
+                  </pic:blipFill>
+                  <pic:spPr bwMode="auto">
+                    <a:xfrm>
+                      <a:off x="0" y="0"/>
+                      <a:ext cx="5943600" cy="2115185"/>
+                    </a:xfrm>
+                    <a:prstGeom prst="rect">
+                      <a:avLst/>
+                    </a:prstGeom>
+                    <a:noFill/>
+                    <a:ln w="9525">
+                      <a:noFill/>
+                      <a:miter lim="800000"/>
+                      <a:headEnd/>
+                      <a:tailEnd/>
+                    </a:ln>
+                  </pic:spPr>
+                </pic:pic>
+              </a:graphicData>
+            </a:graphic>
+          </wp:inline>
+        </w:drawing>
+      </w:r>
+    </w:p>
+    <w:p>
+      <w:pPr>
+        <w:rPr>
+          <w:rFonts w:ascii="Arial" w:hAnsi="Arial" w:cs="Arial"/>
+        </w:rPr>
+      </w:pPr>
+    </w:p>
+    <w:p>
+      <w:pPr>
+        <w:rPr>
+          <w:rFonts w:ascii="Arial" w:hAnsi="Arial" w:cs="Arial"/>
+        </w:rPr>
+      </w:pPr>
+    </w:p>
+    <w:p>
+      <w:pPr>
+        <w:rPr>
+          <w:rFonts w:ascii="Arial" w:hAnsi="Arial" w:cs="Arial"/>
+        </w:rPr>
+      </w:pPr>
+      <w:r>
+        <w:rPr>
+          <w:rFonts w:ascii="Arial" w:hAnsi="Arial" w:cs="Arial"/>
+        </w:rPr>
+        <w:lastRenderedPageBreak/>
+        <w:drawing>
+          <wp:inline distT="0" distB="0" distL="0" distR="0">
+            <wp:extent cx="5625626" cy="4175502"/>
+            <wp:effectExtent l="19050" t="0" r="0" b="0"/>
+            <wp:docPr id="15" name="Picture 15"/>
+            <wp:cNvGraphicFramePr/>
+            <a:graphic xmlns:a="http://schemas.openxmlformats.org/drawingml/2006/main">
+              <a:graphicData uri="http://schemas.openxmlformats.org/drawingml/2006/picture">
+                <pic:pic xmlns:pic="http://schemas.openxmlformats.org/drawingml/2006/picture">
+                  <pic:nvPicPr>
+                    <pic:cNvPr id="8194" name="Picture 2"/>
+                    <pic:cNvPicPr>
+                      <a:picLocks noChangeAspect="1" noChangeArrowheads="1"/>
+                    </pic:cNvPicPr>
+                  </pic:nvPicPr>
+                  <pic:blipFill>
+                    <a:blip r:embed="rId13" cstate="print"/>
+                    <a:srcRect/>
+                    <a:stretch>
+                      <a:fillRect/>
+                    </a:stretch>
+                  </pic:blipFill>
+                  <pic:spPr bwMode="auto">
+                    <a:xfrm>
+                      <a:off x="0" y="0"/>
+                      <a:ext cx="5625626" cy="4175502"/>
+                    </a:xfrm>
+                    <a:prstGeom prst="rect">
+                      <a:avLst/>
+                    </a:prstGeom>
+                    <a:noFill/>
+                    <a:ln w="9525">
+                      <a:noFill/>
+                      <a:miter lim="800000"/>
+                      <a:headEnd/>
+                      <a:tailEnd/>
+                    </a:ln>
+                  </pic:spPr>
+                </pic:pic>
+              </a:graphicData>
+            </a:graphic>
+          </wp:inline>
+        </w:drawing>
+      </w:r>
+    </w:p>
+    <w:p>
+      <w:pPr>
+        <w:rPr>
+          <w:rFonts w:ascii="Arial" w:hAnsi="Arial" w:cs="Arial"/>
+        </w:rPr>
+      </w:pPr>
+      <w:r>
+        <w:rPr>
+          <w:rFonts w:ascii="Arial" w:hAnsi="Arial" w:cs="Arial"/>
+        </w:rPr>
+        <w:lastRenderedPageBreak/>
+        <w:drawing>
+          <wp:inline distT="0" distB="0" distL="0" distR="0">
+            <wp:extent cx="5840694" cy="4266669"/>
+            <wp:effectExtent l="19050" t="0" r="7656" b="0"/>
+            <wp:docPr id="14" name="Picture 14"/>
+            <wp:cNvGraphicFramePr/>
+            <a:graphic xmlns:a="http://schemas.openxmlformats.org/drawingml/2006/main">
+              <a:graphicData uri="http://schemas.openxmlformats.org/drawingml/2006/picture">
+                <pic:pic xmlns:pic="http://schemas.openxmlformats.org/drawingml/2006/picture">
+                  <pic:nvPicPr>
+                    <pic:cNvPr id="9218" name="Picture 2"/>
+                    <pic:cNvPicPr>
+                      <a:picLocks noChangeAspect="1" noChangeArrowheads="1"/>
+                    </pic:cNvPicPr>
+                  </pic:nvPicPr>
+                  <pic:blipFill>
+                    <a:blip r:embed="rId14" cstate="print"/>
+                    <a:srcRect/>
+                    <a:stretch>
+                      <a:fillRect/>
+                    </a:stretch>
+                  </pic:blipFill>
+                  <pic:spPr bwMode="auto">
+                    <a:xfrm>
+                      <a:off x="0" y="0"/>
+                      <a:ext cx="5840694" cy="4266669"/>
+                    </a:xfrm>
+                    <a:prstGeom prst="rect">
+                      <a:avLst/>
+                    </a:prstGeom>
+                    <a:noFill/>
+                    <a:ln w="9525">
+                      <a:noFill/>
+                      <a:miter lim="800000"/>
+                      <a:headEnd/>
+                      <a:tailEnd/>
+                    </a:ln>
+                  </pic:spPr>
+                </pic:pic>
+              </a:graphicData>
+            </a:graphic>
+          </wp:inline>
+        </w:drawing>
+      </w:r>
+    </w:p>
+    <w:p>
+      <w:pPr>
+        <w:rPr>
           <w:rFonts w:ascii="Arial" w:hAnsi="Arial" w:cs="Arial"/>
         </w:rPr>
       </w:pPr>
@@ -439,6 +1028,256 @@
         </w:rPr>
         <w:t>GPLWILGDVFMGRYHTVFDYGNQRVGFAEAA</w:t>
       </w:r>
+    </w:p>
+    <w:p>
+      <w:pPr>
+        <w:rPr>
+          <w:rFonts w:ascii="Arial" w:hAnsi="Arial" w:cs="Arial"/>
+        </w:rPr>
+      </w:pPr>
+      <w:r>
+        <w:rPr>
+          <w:rFonts w:ascii="Arial" w:hAnsi="Arial" w:cs="Arial"/>
+        </w:rPr>
+        <w:lastRenderedPageBreak/>
+        <w:drawing>
+          <wp:inline distT="0" distB="0" distL="0" distR="0">
+            <wp:extent cx="5943600" cy="2740025"/>
+            <wp:effectExtent l="19050" t="0" r="0" b="0"/>
+            <wp:docPr id="16" name="Picture 16"/>
+            <wp:cNvGraphicFramePr/>
+            <a:graphic xmlns:a="http://schemas.openxmlformats.org/drawingml/2006/main">
+              <a:graphicData uri="http://schemas.openxmlformats.org/drawingml/2006/picture">
+                <pic:pic xmlns:pic="http://schemas.openxmlformats.org/drawingml/2006/picture">
+                  <pic:nvPicPr>
+                    <pic:cNvPr id="11266" name="Picture 2"/>
+                    <pic:cNvPicPr>
+                      <a:picLocks noChangeAspect="1" noChangeArrowheads="1"/>
+                    </pic:cNvPicPr>
+                  </pic:nvPicPr>
+                  <pic:blipFill>
+                    <a:blip r:embed="rId15" cstate="print"/>
+                    <a:srcRect/>
+                    <a:stretch>
+                      <a:fillRect/>
+                    </a:stretch>
+                  </pic:blipFill>
+                  <pic:spPr bwMode="auto">
+                    <a:xfrm>
+                      <a:off x="0" y="0"/>
+                      <a:ext cx="5943600" cy="2740025"/>
+                    </a:xfrm>
+                    <a:prstGeom prst="rect">
+                      <a:avLst/>
+                    </a:prstGeom>
+                    <a:noFill/>
+                    <a:ln w="9525">
+                      <a:noFill/>
+                      <a:miter lim="800000"/>
+                      <a:headEnd/>
+                      <a:tailEnd/>
+                    </a:ln>
+                  </pic:spPr>
+                </pic:pic>
+              </a:graphicData>
+            </a:graphic>
+          </wp:inline>
+        </w:drawing>
+      </w:r>
+    </w:p>
+    <w:p>
+      <w:pPr>
+        <w:rPr>
+          <w:rFonts w:ascii="Arial" w:hAnsi="Arial" w:cs="Arial"/>
+        </w:rPr>
+      </w:pPr>
+      <w:r>
+        <w:rPr>
+          <w:rFonts w:ascii="Arial" w:hAnsi="Arial" w:cs="Arial"/>
+        </w:rPr>
+        <w:drawing>
+          <wp:inline distT="0" distB="0" distL="0" distR="0">
+            <wp:extent cx="5943600" cy="2823210"/>
+            <wp:effectExtent l="19050" t="0" r="0" b="0"/>
+            <wp:docPr id="17" name="Picture 17"/>
+            <wp:cNvGraphicFramePr/>
+            <a:graphic xmlns:a="http://schemas.openxmlformats.org/drawingml/2006/main">
+              <a:graphicData uri="http://schemas.openxmlformats.org/drawingml/2006/picture">
+                <pic:pic xmlns:pic="http://schemas.openxmlformats.org/drawingml/2006/picture">
+                  <pic:nvPicPr>
+                    <pic:cNvPr id="12290" name="Picture 2"/>
+                    <pic:cNvPicPr>
+                      <a:picLocks noChangeAspect="1" noChangeArrowheads="1"/>
+                    </pic:cNvPicPr>
+                  </pic:nvPicPr>
+                  <pic:blipFill>
+                    <a:blip r:embed="rId16" cstate="print"/>
+                    <a:srcRect/>
+                    <a:stretch>
+                      <a:fillRect/>
+                    </a:stretch>
+                  </pic:blipFill>
+                  <pic:spPr bwMode="auto">
+                    <a:xfrm>
+                      <a:off x="0" y="0"/>
+                      <a:ext cx="5943600" cy="2823210"/>
+                    </a:xfrm>
+                    <a:prstGeom prst="rect">
+                      <a:avLst/>
+                    </a:prstGeom>
+                    <a:noFill/>
+                    <a:ln w="9525">
+                      <a:noFill/>
+                      <a:miter lim="800000"/>
+                      <a:headEnd/>
+                      <a:tailEnd/>
+                    </a:ln>
+                  </pic:spPr>
+                </pic:pic>
+              </a:graphicData>
+            </a:graphic>
+          </wp:inline>
+        </w:drawing>
+      </w:r>
+    </w:p>
+    <w:p>
+      <w:pPr>
+        <w:rPr>
+          <w:rFonts w:ascii="Arial" w:hAnsi="Arial" w:cs="Arial"/>
+        </w:rPr>
+      </w:pPr>
+      <w:r>
+        <w:rPr>
+          <w:rFonts w:ascii="Arial" w:hAnsi="Arial" w:cs="Arial"/>
+        </w:rPr>
+        <w:lastRenderedPageBreak/>
+        <w:drawing>
+          <wp:inline distT="0" distB="0" distL="0" distR="0">
+            <wp:extent cx="5943600" cy="4237990"/>
+            <wp:effectExtent l="19050" t="0" r="0" b="0"/>
+            <wp:docPr id="18" name="Picture 18"/>
+            <wp:cNvGraphicFramePr/>
+            <a:graphic xmlns:a="http://schemas.openxmlformats.org/drawingml/2006/main">
+              <a:graphicData uri="http://schemas.openxmlformats.org/drawingml/2006/picture">
+                <pic:pic xmlns:pic="http://schemas.openxmlformats.org/drawingml/2006/picture">
+                  <pic:nvPicPr>
+                    <pic:cNvPr id="4098" name="Picture 2"/>
+                    <pic:cNvPicPr>
+                      <a:picLocks noChangeAspect="1" noChangeArrowheads="1"/>
+                    </pic:cNvPicPr>
+                  </pic:nvPicPr>
+                  <pic:blipFill>
+                    <a:blip r:embed="rId9" cstate="print"/>
+                    <a:srcRect/>
+                    <a:stretch>
+                      <a:fillRect/>
+                    </a:stretch>
+                  </pic:blipFill>
+                  <pic:spPr bwMode="auto">
+                    <a:xfrm>
+                      <a:off x="0" y="0"/>
+                      <a:ext cx="5943600" cy="4237990"/>
+                    </a:xfrm>
+                    <a:prstGeom prst="rect">
+                      <a:avLst/>
+                    </a:prstGeom>
+                    <a:noFill/>
+                    <a:ln w="9525">
+                      <a:noFill/>
+                      <a:miter lim="800000"/>
+                      <a:headEnd/>
+                      <a:tailEnd/>
+                    </a:ln>
+                  </pic:spPr>
+                </pic:pic>
+              </a:graphicData>
+            </a:graphic>
+          </wp:inline>
+        </w:drawing>
+      </w:r>
+    </w:p>
+    <w:p>
+      <w:pPr>
+        <w:rPr>
+          <w:rFonts w:ascii="Arial" w:hAnsi="Arial" w:cs="Arial"/>
+        </w:rPr>
+      </w:pPr>
+      <w:r>
+        <w:rPr>
+          <w:rFonts w:ascii="Arial" w:hAnsi="Arial" w:cs="Arial"/>
+        </w:rPr>
+        <w:drawing>
+          <wp:inline distT="0" distB="0" distL="0" distR="0">
+            <wp:extent cx="5943600" cy="3051810"/>
+            <wp:effectExtent l="19050" t="0" r="0" b="0"/>
+            <wp:docPr id="19" name="Picture 19"/>
+            <wp:cNvGraphicFramePr/>
+            <a:graphic xmlns:a="http://schemas.openxmlformats.org/drawingml/2006/main">
+              <a:graphicData uri="http://schemas.openxmlformats.org/drawingml/2006/picture">
+                <pic:pic xmlns:pic="http://schemas.openxmlformats.org/drawingml/2006/picture">
+                  <pic:nvPicPr>
+                    <pic:cNvPr id="10242" name="Picture 2"/>
+                    <pic:cNvPicPr>
+                      <a:picLocks noChangeAspect="1" noChangeArrowheads="1"/>
+                    </pic:cNvPicPr>
+                  </pic:nvPicPr>
+                  <pic:blipFill>
+                    <a:blip r:embed="rId17" cstate="print"/>
+                    <a:srcRect/>
+                    <a:stretch>
+                      <a:fillRect/>
+                    </a:stretch>
+                  </pic:blipFill>
+                  <pic:spPr bwMode="auto">
+                    <a:xfrm>
+                      <a:off x="0" y="0"/>
+                      <a:ext cx="5943600" cy="3051810"/>
+                    </a:xfrm>
+                    <a:prstGeom prst="rect">
+                      <a:avLst/>
+                    </a:prstGeom>
+                    <a:noFill/>
+                    <a:ln w="9525">
+                      <a:noFill/>
+                      <a:miter lim="800000"/>
+                      <a:headEnd/>
+                      <a:tailEnd/>
+                    </a:ln>
+                  </pic:spPr>
+                </pic:pic>
+              </a:graphicData>
+            </a:graphic>
+          </wp:inline>
+        </w:drawing>
+      </w:r>
+    </w:p>
+    <w:p>
+      <w:pPr>
+        <w:rPr>
+          <w:rFonts w:ascii="Arial" w:hAnsi="Arial" w:cs="Arial"/>
+        </w:rPr>
+      </w:pPr>
+    </w:p>
+    <w:p>
+      <w:pPr>
+        <w:rPr>
+          <w:rFonts w:ascii="Arial" w:hAnsi="Arial" w:cs="Arial"/>
+        </w:rPr>
+      </w:pPr>
+    </w:p>
+    <w:p>
+      <w:pPr>
+        <w:rPr>
+          <w:rFonts w:ascii="Arial" w:hAnsi="Arial" w:cs="Arial"/>
+        </w:rPr>
+      </w:pPr>
+    </w:p>
+    <w:p>
+      <w:pPr>
+        <w:rPr>
+          <w:rFonts w:ascii="Arial" w:hAnsi="Arial" w:cs="Arial"/>
+        </w:rPr>
+      </w:pPr>
     </w:p>
     <w:p>
       <w:pPr>
@@ -1051,8 +1890,90 @@
           <w:rFonts w:ascii="Arial" w:hAnsi="Arial" w:cs="Arial"/>
         </w:rPr>
       </w:pPr>
-    </w:p>
-    <w:p/>
+      <w:r>
+        <w:rPr>
+          <w:rFonts w:ascii="Arial" w:hAnsi="Arial" w:cs="Arial"/>
+        </w:rPr>
+        <w:t>Multiple Sequence Align</w:t>
+      </w:r>
+      <w:r>
+        <w:rPr>
+          <w:rFonts w:ascii="Arial" w:hAnsi="Arial" w:cs="Arial"/>
+        </w:rPr>
+        <w:t xml:space="preserve">ment File </w:t>
+      </w:r>
+      <w:proofErr w:type="gramStart"/>
+      <w:r>
+        <w:rPr>
+          <w:rFonts w:ascii="Arial" w:hAnsi="Arial" w:cs="Arial"/>
+        </w:rPr>
+        <w:t>For</w:t>
+      </w:r>
+      <w:proofErr w:type="gramEnd"/>
+      <w:r>
+        <w:rPr>
+          <w:rFonts w:ascii="Arial" w:hAnsi="Arial" w:cs="Arial"/>
+        </w:rPr>
+        <w:t xml:space="preserve"> Chr8a Annotation: </w:t>
+      </w:r>
+      <w:r>
+        <w:rPr>
+          <w:rFonts w:ascii="Arial" w:hAnsi="Arial" w:cs="Arial"/>
+        </w:rPr>
+        <w:t>83489d87-64ca-4c4c-86fe-97cb6c08c474</w:t>
+      </w:r>
+    </w:p>
+    <w:p>
+      <w:r>
+        <w:drawing>
+          <wp:inline distT="0" distB="0" distL="0" distR="0">
+            <wp:extent cx="5575679" cy="4085357"/>
+            <wp:effectExtent l="19050" t="0" r="5971" b="0"/>
+            <wp:docPr id="20" name="Picture 20">
+              <a:extLst xmlns:a="http://schemas.openxmlformats.org/drawingml/2006/main">
+                <a:ext uri="{FF2B5EF4-FFF2-40B4-BE49-F238E27FC236}">
+                  <a16:creationId xmlns:p="http://schemas.openxmlformats.org/presentationml/2006/main" xmlns:a16="http://schemas.microsoft.com/office/drawing/2014/main" xmlns="" xmlns:lc="http://schemas.openxmlformats.org/drawingml/2006/lockedCanvas" id="{03969627-0C74-3B44-B71A-82DF97B1D637}"/>
+                </a:ext>
+              </a:extLst>
+            </wp:docPr>
+            <wp:cNvGraphicFramePr/>
+            <a:graphic xmlns:a="http://schemas.openxmlformats.org/drawingml/2006/main">
+              <a:graphicData uri="http://schemas.openxmlformats.org/drawingml/2006/picture">
+                <pic:pic xmlns:pic="http://schemas.openxmlformats.org/drawingml/2006/picture">
+                  <pic:nvPicPr>
+                    <pic:cNvPr id="4" name="Picture 3">
+                      <a:extLst>
+                        <a:ext uri="{FF2B5EF4-FFF2-40B4-BE49-F238E27FC236}">
+                          <a16:creationId xmlns:p="http://schemas.openxmlformats.org/presentationml/2006/main" xmlns:a16="http://schemas.microsoft.com/office/drawing/2014/main" xmlns="" xmlns:lc="http://schemas.openxmlformats.org/drawingml/2006/lockedCanvas" id="{03969627-0C74-3B44-B71A-82DF97B1D637}"/>
+                        </a:ext>
+                      </a:extLst>
+                    </pic:cNvPr>
+                    <pic:cNvPicPr>
+                      <a:picLocks noChangeAspect="1"/>
+                    </pic:cNvPicPr>
+                  </pic:nvPicPr>
+                  <pic:blipFill>
+                    <a:blip r:embed="rId18" cstate="print"/>
+                    <a:stretch>
+                      <a:fillRect/>
+                    </a:stretch>
+                  </pic:blipFill>
+                  <pic:spPr>
+                    <a:xfrm>
+                      <a:off x="0" y="0"/>
+                      <a:ext cx="5575679" cy="4085357"/>
+                    </a:xfrm>
+                    <a:prstGeom prst="rect">
+                      <a:avLst/>
+                    </a:prstGeom>
+                  </pic:spPr>
+                </pic:pic>
+              </a:graphicData>
+            </a:graphic>
+          </wp:inline>
+        </w:drawing>
+      </w:r>
+    </w:p>
     <w:sectPr>
       <w:pgSz w:w="12240" w:h="15840"/>
       <w:pgMar w:top="1440" w:right="1440" w:bottom="1440" w:left="1440" w:header="720" w:footer="720" w:gutter="0"/>

</xml_diff>